<commit_message>
a few minor changes, submitted
</commit_message>
<xml_diff>
--- a/report.docx
+++ b/report.docx
@@ -175,8 +175,6 @@
         </w:numPr>
         <w:bidi/>
       </w:pPr>
-      <w:bookmarkStart w:id="0" w:name="_GoBack"/>
-      <w:bookmarkEnd w:id="0"/>
       <w:r>
         <w:rPr>
           <w:rFonts w:hint="cs"/>
@@ -930,7 +928,7 @@
           <w:rFonts w:hint="cs"/>
           <w:rtl/>
         </w:rPr>
-        <w:t xml:space="preserve"> (?) בצורה שמרנית על </w:t>
+        <w:t xml:space="preserve"> בצורה שמרנית על </w:t>
       </w:r>
       <w:proofErr w:type="spellStart"/>
       <w:r>
@@ -1094,6 +1092,8 @@
         </w:rPr>
         <w:t>יחיד:</w:t>
       </w:r>
+      <w:bookmarkStart w:id="0" w:name="_GoBack"/>
+      <w:bookmarkEnd w:id="0"/>
     </w:p>
     <w:p>
       <w:pPr>
@@ -1850,7 +1850,6 @@
         <w:pStyle w:val="Heading1"/>
         <w:bidi/>
         <w:rPr>
-          <w:rFonts w:hint="cs"/>
           <w:b/>
           <w:bCs/>
           <w:rtl/>
@@ -2129,7 +2128,7 @@
       <w:pPr>
         <w:bidi/>
         <w:rPr>
-          <w:rFonts w:ascii="Arial" w:hAnsi="Arial" w:cs="Arial" w:hint="cs"/>
+          <w:rFonts w:ascii="Arial" w:hAnsi="Arial" w:cs="Arial"/>
           <w:rtl/>
         </w:rPr>
       </w:pPr>
@@ -2321,38 +2320,6 @@
         </w:rPr>
         <w:t>הנותרים נבחרו בשלב האחרון ע"י לפחות שני אלגוריתמים.</w:t>
       </w:r>
-    </w:p>
-    <w:p>
-      <w:pPr>
-        <w:bidi/>
-        <w:rPr>
-          <w:rFonts w:ascii="Arial" w:hAnsi="Arial" w:cs="Arial" w:hint="cs"/>
-          <w:rtl/>
-        </w:rPr>
-      </w:pPr>
-      <w:r>
-        <w:rPr>
-          <w:rFonts w:ascii="Arial" w:hAnsi="Arial" w:cs="Arial"/>
-          <w:rtl/>
-        </w:rPr>
-        <w:tab/>
-      </w:r>
-      <w:r>
-        <w:rPr>
-          <w:rFonts w:ascii="Arial" w:hAnsi="Arial" w:cs="Arial" w:hint="cs"/>
-          <w:rtl/>
-        </w:rPr>
-        <w:t>בשלב השני,</w:t>
-      </w:r>
-    </w:p>
-    <w:p>
-      <w:pPr>
-        <w:bidi/>
-        <w:rPr>
-          <w:rFonts w:ascii="Arial" w:hAnsi="Arial" w:cs="Arial"/>
-          <w:rtl/>
-        </w:rPr>
-      </w:pPr>
     </w:p>
     <w:p>
       <w:pPr>
@@ -2772,6 +2739,90 @@
     <w:p>
       <w:pPr>
         <w:pStyle w:val="ListParagraph"/>
+        <w:numPr>
+          <w:ilvl w:val="0"/>
+          <w:numId w:val="17"/>
+        </w:numPr>
+        <w:bidi/>
+        <w:rPr>
+          <w:rFonts w:ascii="Arial" w:hAnsi="Arial" w:cs="Arial"/>
+          <w:rtl/>
+        </w:rPr>
+      </w:pPr>
+      <w:r>
+        <w:rPr>
+          <w:rFonts w:ascii="Arial" w:hAnsi="Arial" w:cs="Arial" w:hint="cs"/>
+          <w:rtl/>
+        </w:rPr>
+        <w:t>בעת הרצת הקוד ללא שימוש ב-</w:t>
+      </w:r>
+      <w:r>
+        <w:rPr>
+          <w:rFonts w:ascii="Arial" w:hAnsi="Arial" w:cs="Arial"/>
+        </w:rPr>
+        <w:t>Relief</w:t>
+      </w:r>
+      <w:r>
+        <w:rPr>
+          <w:rFonts w:ascii="Arial" w:hAnsi="Arial" w:cs="Arial" w:hint="cs"/>
+          <w:rtl/>
+        </w:rPr>
+        <w:t xml:space="preserve"> לא השתנתה בחירת 18 ה-</w:t>
+      </w:r>
+      <w:r>
+        <w:rPr>
+          <w:rFonts w:ascii="Arial" w:hAnsi="Arial" w:cs="Arial"/>
+        </w:rPr>
+        <w:t>features</w:t>
+      </w:r>
+      <w:r>
+        <w:rPr>
+          <w:rFonts w:ascii="Arial" w:hAnsi="Arial" w:cs="Arial" w:hint="cs"/>
+          <w:rtl/>
+        </w:rPr>
+        <w:t xml:space="preserve">. כלומר, לא היו </w:t>
+      </w:r>
+      <w:r>
+        <w:rPr>
+          <w:rFonts w:ascii="Arial" w:hAnsi="Arial" w:cs="Arial"/>
+        </w:rPr>
+        <w:t>features</w:t>
+      </w:r>
+      <w:r>
+        <w:rPr>
+          <w:rFonts w:ascii="Arial" w:hAnsi="Arial" w:cs="Arial" w:hint="cs"/>
+          <w:rtl/>
+        </w:rPr>
+        <w:t xml:space="preserve"> שנבחרו או לא נבחרו רק ע"י </w:t>
+      </w:r>
+      <w:r>
+        <w:rPr>
+          <w:rFonts w:ascii="Arial" w:hAnsi="Arial" w:cs="Arial"/>
+        </w:rPr>
+        <w:t>Relief</w:t>
+      </w:r>
+      <w:r>
+        <w:rPr>
+          <w:rFonts w:ascii="Arial" w:hAnsi="Arial" w:cs="Arial" w:hint="cs"/>
+          <w:rtl/>
+        </w:rPr>
+        <w:t>.</w:t>
+      </w:r>
+    </w:p>
+    <w:p>
+      <w:pPr>
+        <w:pStyle w:val="ListParagraph"/>
+        <w:bidi/>
+        <w:rPr>
+          <w:rFonts w:ascii="Arial" w:hAnsi="Arial" w:cs="Arial"/>
+          <w:rtl/>
+        </w:rPr>
+      </w:pPr>
+    </w:p>
+    <w:p>
+      <w:pPr>
+        <w:pStyle w:val="ListParagraph"/>
+        <w:bidi/>
         <w:rPr>
           <w:rFonts w:ascii="Arial" w:hAnsi="Arial" w:cs="Arial"/>
           <w:rtl/>
@@ -3117,7 +3168,24 @@
           <w:rFonts w:ascii="Arial" w:hAnsi="Arial" w:cs="Arial" w:hint="cs"/>
           <w:rtl/>
         </w:rPr>
-        <w:t>. לבסוף, מצאנו את ה-</w:t>
+        <w:t>.</w:t>
+      </w:r>
+    </w:p>
+    <w:p>
+      <w:pPr>
+        <w:pStyle w:val="ListParagraph"/>
+        <w:bidi/>
+        <w:rPr>
+          <w:rFonts w:ascii="Arial" w:hAnsi="Arial" w:cs="Arial"/>
+          <w:rtl/>
+        </w:rPr>
+      </w:pPr>
+      <w:r>
+        <w:rPr>
+          <w:rFonts w:ascii="Arial" w:hAnsi="Arial" w:cs="Arial" w:hint="cs"/>
+          <w:rtl/>
+        </w:rPr>
+        <w:t>לבסוף, מצאנו את ה-</w:t>
       </w:r>
       <w:r>
         <w:rPr>
@@ -3144,7 +3212,21 @@
           <w:rFonts w:ascii="Arial" w:hAnsi="Arial" w:cs="Arial" w:hint="cs"/>
           <w:rtl/>
         </w:rPr>
-        <w:t>, בחרנו אותם לקבוצה הסופית</w:t>
+        <w:t xml:space="preserve">, </w:t>
+      </w:r>
+      <w:r>
+        <w:rPr>
+          <w:rFonts w:ascii="Arial" w:hAnsi="Arial" w:cs="Arial" w:hint="cs"/>
+          <w:rtl/>
+        </w:rPr>
+        <w:t>הוספנו</w:t>
+      </w:r>
+      <w:r>
+        <w:rPr>
+          <w:rFonts w:ascii="Arial" w:hAnsi="Arial" w:cs="Arial" w:hint="cs"/>
+          <w:rtl/>
+        </w:rPr>
+        <w:t xml:space="preserve"> אותם לקבוצה הסופית</w:t>
       </w:r>
       <w:r>
         <w:rPr>
@@ -3182,9 +3264,109 @@
     <w:p>
       <w:pPr>
         <w:pStyle w:val="ListParagraph"/>
-        <w:bidi/>
-        <w:rPr>
-          <w:rFonts w:ascii="Arial" w:hAnsi="Arial" w:cs="Arial" w:hint="cs"/>
+        <w:numPr>
+          <w:ilvl w:val="0"/>
+          <w:numId w:val="17"/>
+        </w:numPr>
+        <w:bidi/>
+        <w:rPr>
+          <w:rFonts w:ascii="Arial" w:hAnsi="Arial" w:cs="Arial"/>
+          <w:rtl/>
+        </w:rPr>
+      </w:pPr>
+      <w:r>
+        <w:rPr>
+          <w:rFonts w:ascii="Arial" w:hAnsi="Arial" w:cs="Arial" w:hint="cs"/>
+          <w:rtl/>
+        </w:rPr>
+        <w:t>בעת הרצת הקוד ללא שימוש ב-</w:t>
+      </w:r>
+      <w:r>
+        <w:rPr>
+          <w:rFonts w:ascii="Arial" w:hAnsi="Arial" w:cs="Arial" w:hint="cs"/>
+        </w:rPr>
+        <w:t>SFS</w:t>
+      </w:r>
+      <w:r>
+        <w:rPr>
+          <w:rFonts w:ascii="Arial" w:hAnsi="Arial" w:cs="Arial" w:hint="cs"/>
+          <w:rtl/>
+        </w:rPr>
+        <w:t xml:space="preserve"> </w:t>
+      </w:r>
+      <w:r>
+        <w:rPr>
+          <w:rFonts w:ascii="Arial" w:hAnsi="Arial" w:cs="Arial" w:hint="cs"/>
+          <w:rtl/>
+        </w:rPr>
+        <w:t xml:space="preserve"> לא השתנתה בחירת 18 ה-</w:t>
+      </w:r>
+      <w:r>
+        <w:rPr>
+          <w:rFonts w:ascii="Arial" w:hAnsi="Arial" w:cs="Arial"/>
+        </w:rPr>
+        <w:t>features</w:t>
+      </w:r>
+      <w:r>
+        <w:rPr>
+          <w:rFonts w:ascii="Arial" w:hAnsi="Arial" w:cs="Arial" w:hint="cs"/>
+          <w:rtl/>
+        </w:rPr>
+        <w:t xml:space="preserve">. כלומר, לא היו </w:t>
+      </w:r>
+      <w:r>
+        <w:rPr>
+          <w:rFonts w:ascii="Arial" w:hAnsi="Arial" w:cs="Arial"/>
+        </w:rPr>
+        <w:t>features</w:t>
+      </w:r>
+      <w:r>
+        <w:rPr>
+          <w:rFonts w:ascii="Arial" w:hAnsi="Arial" w:cs="Arial" w:hint="cs"/>
+          <w:rtl/>
+        </w:rPr>
+        <w:t xml:space="preserve"> שנבחרו או לא נבחרו רק ע"י </w:t>
+      </w:r>
+      <w:r>
+        <w:rPr>
+          <w:rFonts w:ascii="Arial" w:hAnsi="Arial" w:cs="Arial"/>
+        </w:rPr>
+        <w:t>Relief</w:t>
+      </w:r>
+      <w:r>
+        <w:rPr>
+          <w:rFonts w:ascii="Arial" w:hAnsi="Arial" w:cs="Arial" w:hint="cs"/>
+          <w:rtl/>
+        </w:rPr>
+        <w:t>.</w:t>
+      </w:r>
+    </w:p>
+    <w:p>
+      <w:pPr>
+        <w:pStyle w:val="ListParagraph"/>
+        <w:bidi/>
+        <w:rPr>
+          <w:rFonts w:ascii="Arial" w:hAnsi="Arial" w:cs="Arial"/>
+          <w:rtl/>
+        </w:rPr>
+      </w:pPr>
+    </w:p>
+    <w:p>
+      <w:pPr>
+        <w:pStyle w:val="ListParagraph"/>
+        <w:bidi/>
+        <w:rPr>
+          <w:rFonts w:ascii="Arial" w:hAnsi="Arial" w:cs="Arial"/>
+          <w:rtl/>
+        </w:rPr>
+      </w:pPr>
+    </w:p>
+    <w:p>
+      <w:pPr>
+        <w:pStyle w:val="ListParagraph"/>
+        <w:bidi/>
+        <w:rPr>
+          <w:rFonts w:ascii="Arial" w:hAnsi="Arial" w:cs="Arial"/>
           <w:rtl/>
         </w:rPr>
       </w:pPr>
@@ -3400,7 +3582,7 @@
         <w:pStyle w:val="ListParagraph"/>
         <w:bidi/>
         <w:rPr>
-          <w:rFonts w:ascii="Arial" w:hAnsi="Arial" w:cs="Arial" w:hint="cs"/>
+          <w:rFonts w:ascii="Arial" w:hAnsi="Arial" w:cs="Arial"/>
           <w:rtl/>
         </w:rPr>
       </w:pPr>
@@ -3548,16 +3730,47 @@
     <w:p>
       <w:pPr>
         <w:pStyle w:val="ListParagraph"/>
-        <w:bidi/>
-        <w:rPr>
-          <w:rFonts w:ascii="Arial" w:hAnsi="Arial" w:cs="Arial"/>
-          <w:rtl/>
-        </w:rPr>
-      </w:pPr>
-      <w:r>
-        <w:rPr>
-          <w:rFonts w:ascii="Arial" w:hAnsi="Arial" w:cs="Arial" w:hint="cs"/>
-        </w:rPr>
+        <w:ind w:left="0"/>
+        <w:rPr>
+          <w:rFonts w:ascii="Arial" w:hAnsi="Arial" w:cs="Arial"/>
+          <w:rtl/>
+        </w:rPr>
+      </w:pPr>
+    </w:p>
+    <w:p>
+      <w:pPr>
+        <w:pStyle w:val="ListParagraph"/>
+        <w:ind w:left="0"/>
+        <w:rPr>
+          <w:rFonts w:ascii="Arial" w:hAnsi="Arial" w:cs="Arial"/>
+          <w:rtl/>
+        </w:rPr>
+      </w:pPr>
+    </w:p>
+    <w:p>
+      <w:pPr>
+        <w:pStyle w:val="ListParagraph"/>
+        <w:ind w:left="0"/>
+        <w:rPr>
+          <w:rFonts w:ascii="Arial" w:hAnsi="Arial" w:cs="Arial"/>
+          <w:rtl/>
+        </w:rPr>
+      </w:pPr>
+    </w:p>
+    <w:p>
+      <w:pPr>
+        <w:pStyle w:val="ListParagraph"/>
+        <w:bidi/>
+        <w:rPr>
+          <w:rFonts w:ascii="Arial" w:hAnsi="Arial" w:cs="Arial"/>
+          <w:rtl/>
+        </w:rPr>
+      </w:pPr>
+      <w:r>
+        <w:rPr>
+          <w:rFonts w:ascii="Arial" w:hAnsi="Arial" w:cs="Arial" w:hint="cs"/>
+        </w:rPr>
+        <w:lastRenderedPageBreak/>
         <w:t>KNN</w:t>
       </w:r>
       <w:r>
@@ -3850,7 +4063,7 @@
         <w:pStyle w:val="ListParagraph"/>
         <w:bidi/>
         <w:rPr>
-          <w:rFonts w:ascii="Arial" w:hAnsi="Arial" w:cs="Arial" w:hint="cs"/>
+          <w:rFonts w:ascii="Arial" w:hAnsi="Arial" w:cs="Arial"/>
           <w:rtl/>
         </w:rPr>
       </w:pPr>
@@ -4222,7 +4435,6 @@
     <w:p>
       <w:pPr>
         <w:rPr>
-          <w:rFonts w:hint="cs"/>
           <w:rtl/>
         </w:rPr>
       </w:pPr>
@@ -5727,6 +5939,119 @@
       <w:lvlJc w:val="left"/>
       <w:pPr>
         <w:ind w:left="6480" w:hanging="360"/>
+      </w:pPr>
+      <w:rPr>
+        <w:rFonts w:ascii="Wingdings" w:hAnsi="Wingdings" w:hint="default"/>
+      </w:rPr>
+    </w:lvl>
+  </w:abstractNum>
+  <w:abstractNum w:abstractNumId="16" w15:restartNumberingAfterBreak="0">
+    <w:nsid w:val="746C34DA"/>
+    <w:multiLevelType w:val="hybridMultilevel"/>
+    <w:tmpl w:val="B0308CDA"/>
+    <w:lvl w:ilvl="0" w:tplc="04090003">
+      <w:start w:val="1"/>
+      <w:numFmt w:val="bullet"/>
+      <w:lvlText w:val="o"/>
+      <w:lvlJc w:val="left"/>
+      <w:pPr>
+        <w:ind w:left="1440" w:hanging="360"/>
+      </w:pPr>
+      <w:rPr>
+        <w:rFonts w:ascii="Courier New" w:hAnsi="Courier New" w:cs="Courier New" w:hint="default"/>
+      </w:rPr>
+    </w:lvl>
+    <w:lvl w:ilvl="1" w:tplc="04090003" w:tentative="1">
+      <w:start w:val="1"/>
+      <w:numFmt w:val="bullet"/>
+      <w:lvlText w:val="o"/>
+      <w:lvlJc w:val="left"/>
+      <w:pPr>
+        <w:ind w:left="2160" w:hanging="360"/>
+      </w:pPr>
+      <w:rPr>
+        <w:rFonts w:ascii="Courier New" w:hAnsi="Courier New" w:cs="Courier New" w:hint="default"/>
+      </w:rPr>
+    </w:lvl>
+    <w:lvl w:ilvl="2" w:tplc="04090005" w:tentative="1">
+      <w:start w:val="1"/>
+      <w:numFmt w:val="bullet"/>
+      <w:lvlText w:val=""/>
+      <w:lvlJc w:val="left"/>
+      <w:pPr>
+        <w:ind w:left="2880" w:hanging="360"/>
+      </w:pPr>
+      <w:rPr>
+        <w:rFonts w:ascii="Wingdings" w:hAnsi="Wingdings" w:hint="default"/>
+      </w:rPr>
+    </w:lvl>
+    <w:lvl w:ilvl="3" w:tplc="04090001" w:tentative="1">
+      <w:start w:val="1"/>
+      <w:numFmt w:val="bullet"/>
+      <w:lvlText w:val=""/>
+      <w:lvlJc w:val="left"/>
+      <w:pPr>
+        <w:ind w:left="3600" w:hanging="360"/>
+      </w:pPr>
+      <w:rPr>
+        <w:rFonts w:ascii="Symbol" w:hAnsi="Symbol" w:hint="default"/>
+      </w:rPr>
+    </w:lvl>
+    <w:lvl w:ilvl="4" w:tplc="04090003" w:tentative="1">
+      <w:start w:val="1"/>
+      <w:numFmt w:val="bullet"/>
+      <w:lvlText w:val="o"/>
+      <w:lvlJc w:val="left"/>
+      <w:pPr>
+        <w:ind w:left="4320" w:hanging="360"/>
+      </w:pPr>
+      <w:rPr>
+        <w:rFonts w:ascii="Courier New" w:hAnsi="Courier New" w:cs="Courier New" w:hint="default"/>
+      </w:rPr>
+    </w:lvl>
+    <w:lvl w:ilvl="5" w:tplc="04090005" w:tentative="1">
+      <w:start w:val="1"/>
+      <w:numFmt w:val="bullet"/>
+      <w:lvlText w:val=""/>
+      <w:lvlJc w:val="left"/>
+      <w:pPr>
+        <w:ind w:left="5040" w:hanging="360"/>
+      </w:pPr>
+      <w:rPr>
+        <w:rFonts w:ascii="Wingdings" w:hAnsi="Wingdings" w:hint="default"/>
+      </w:rPr>
+    </w:lvl>
+    <w:lvl w:ilvl="6" w:tplc="04090001" w:tentative="1">
+      <w:start w:val="1"/>
+      <w:numFmt w:val="bullet"/>
+      <w:lvlText w:val=""/>
+      <w:lvlJc w:val="left"/>
+      <w:pPr>
+        <w:ind w:left="5760" w:hanging="360"/>
+      </w:pPr>
+      <w:rPr>
+        <w:rFonts w:ascii="Symbol" w:hAnsi="Symbol" w:hint="default"/>
+      </w:rPr>
+    </w:lvl>
+    <w:lvl w:ilvl="7" w:tplc="04090003" w:tentative="1">
+      <w:start w:val="1"/>
+      <w:numFmt w:val="bullet"/>
+      <w:lvlText w:val="o"/>
+      <w:lvlJc w:val="left"/>
+      <w:pPr>
+        <w:ind w:left="6480" w:hanging="360"/>
+      </w:pPr>
+      <w:rPr>
+        <w:rFonts w:ascii="Courier New" w:hAnsi="Courier New" w:cs="Courier New" w:hint="default"/>
+      </w:rPr>
+    </w:lvl>
+    <w:lvl w:ilvl="8" w:tplc="04090005" w:tentative="1">
+      <w:start w:val="1"/>
+      <w:numFmt w:val="bullet"/>
+      <w:lvlText w:val=""/>
+      <w:lvlJc w:val="left"/>
+      <w:pPr>
+        <w:ind w:left="7200" w:hanging="360"/>
       </w:pPr>
       <w:rPr>
         <w:rFonts w:ascii="Wingdings" w:hAnsi="Wingdings" w:hint="default"/>
@@ -5780,6 +6105,9 @@
   </w:num>
   <w:num w:numId="16">
     <w:abstractNumId w:val="10"/>
+  </w:num>
+  <w:num w:numId="17">
+    <w:abstractNumId w:val="16"/>
   </w:num>
 </w:numbering>
 </file>
@@ -5907,6 +6235,7 @@
     <w:lsdException w:name="HTML Sample" w:semiHidden="1" w:unhideWhenUsed="1"/>
     <w:lsdException w:name="HTML Typewriter" w:semiHidden="1" w:unhideWhenUsed="1"/>
     <w:lsdException w:name="HTML Variable" w:semiHidden="1" w:unhideWhenUsed="1"/>
+    <w:lsdException w:name="Normal Table" w:semiHidden="1" w:unhideWhenUsed="1"/>
     <w:lsdException w:name="annotation subject" w:semiHidden="1" w:unhideWhenUsed="1"/>
     <w:lsdException w:name="No List" w:semiHidden="1" w:unhideWhenUsed="1"/>
     <w:lsdException w:name="Outline List 1" w:semiHidden="1" w:unhideWhenUsed="1"/>
@@ -5949,8 +6278,11 @@
     <w:lsdException w:name="Table Contemporary" w:semiHidden="1" w:unhideWhenUsed="1"/>
     <w:lsdException w:name="Table Elegant" w:semiHidden="1" w:unhideWhenUsed="1"/>
     <w:lsdException w:name="Table Professional" w:semiHidden="1" w:unhideWhenUsed="1"/>
+    <w:lsdException w:name="Table Subtle 1" w:semiHidden="1" w:unhideWhenUsed="1"/>
     <w:lsdException w:name="Table Subtle 2" w:semiHidden="1" w:unhideWhenUsed="1"/>
     <w:lsdException w:name="Table Web 1" w:semiHidden="1" w:unhideWhenUsed="1"/>
+    <w:lsdException w:name="Table Web 2" w:semiHidden="1" w:unhideWhenUsed="1"/>
+    <w:lsdException w:name="Table Web 3" w:semiHidden="1" w:unhideWhenUsed="1"/>
     <w:lsdException w:name="Balloon Text" w:semiHidden="1" w:unhideWhenUsed="1"/>
     <w:lsdException w:name="Table Grid" w:uiPriority="39"/>
     <w:lsdException w:name="Table Theme" w:semiHidden="1" w:unhideWhenUsed="1"/>

</xml_diff>